<commit_message>
update lab06 sec3 and 4
</commit_message>
<xml_diff>
--- a/LAB06/Section3/Lab06 - Python Control Loop.docx
+++ b/LAB06/Section3/Lab06 - Python Control Loop.docx
@@ -210,6 +210,7 @@
                             </w:pPr>
                             <w:r>
                               <w:rPr>
+                                <w:noProof/>
                                 <w:cs/>
                               </w:rPr>
                               <w:drawing>
@@ -301,7 +302,7 @@
                                     <pic:cNvPicPr/>
                                   </pic:nvPicPr>
                                   <pic:blipFill>
-                                    <a:blip r:embed="rId6"/>
+                                    <a:blip r:embed="rId7"/>
                                     <a:stretch>
                                       <a:fillRect/>
                                     </a:stretch>
@@ -384,6 +385,9 @@
                               </w:rPr>
                             </w:pPr>
                             <w:r>
+                              <w:rPr>
+                                <w:noProof/>
+                              </w:rPr>
                               <w:drawing>
                                 <wp:inline distT="0" distB="0" distL="0" distR="0" wp14:anchorId="38DE7827" wp14:editId="13B33AA4">
                                   <wp:extent cx="2270125" cy="1091740"/>
@@ -400,7 +404,7 @@
                                           <pic:cNvPicPr/>
                                         </pic:nvPicPr>
                                         <pic:blipFill>
-                                          <a:blip r:embed="rId7"/>
+                                          <a:blip r:embed="rId8"/>
                                           <a:stretch>
                                             <a:fillRect/>
                                           </a:stretch>
@@ -470,7 +474,7 @@
                                     <pic:cNvPicPr/>
                                   </pic:nvPicPr>
                                   <pic:blipFill>
-                                    <a:blip r:embed="rId7"/>
+                                    <a:blip r:embed="rId9"/>
                                     <a:stretch>
                                       <a:fillRect/>
                                     </a:stretch>
@@ -697,6 +701,7 @@
                             <w:r>
                               <w:rPr>
                                 <w:rFonts w:ascii="TH Sarabun New" w:hAnsi="TH Sarabun New" w:cs="TH Sarabun New"/>
+                                <w:noProof/>
                               </w:rPr>
                               <w:drawing>
                                 <wp:inline distT="0" distB="0" distL="0" distR="0" wp14:anchorId="70DB618F" wp14:editId="2B3A9739">
@@ -714,7 +719,7 @@
                                           <pic:cNvPicPr/>
                                         </pic:nvPicPr>
                                         <pic:blipFill>
-                                          <a:blip r:embed="rId8"/>
+                                          <a:blip r:embed="rId10"/>
                                           <a:stretch>
                                             <a:fillRect/>
                                           </a:stretch>
@@ -787,7 +792,7 @@
                                     <pic:cNvPicPr/>
                                   </pic:nvPicPr>
                                   <pic:blipFill>
-                                    <a:blip r:embed="rId8"/>
+                                    <a:blip r:embed="rId11"/>
                                     <a:stretch>
                                       <a:fillRect/>
                                     </a:stretch>
@@ -1012,6 +1017,9 @@
                               </w:rPr>
                             </w:pPr>
                             <w:r>
+                              <w:rPr>
+                                <w:noProof/>
+                              </w:rPr>
                               <w:drawing>
                                 <wp:inline distT="0" distB="0" distL="0" distR="0" wp14:anchorId="28F17AC8" wp14:editId="789A8068">
                                   <wp:extent cx="2270125" cy="705991"/>
@@ -1028,7 +1036,7 @@
                                           <pic:cNvPicPr/>
                                         </pic:nvPicPr>
                                         <pic:blipFill>
-                                          <a:blip r:embed="rId9"/>
+                                          <a:blip r:embed="rId12"/>
                                           <a:stretch>
                                             <a:fillRect/>
                                           </a:stretch>
@@ -1098,7 +1106,7 @@
                                     <pic:cNvPicPr/>
                                   </pic:nvPicPr>
                                   <pic:blipFill>
-                                    <a:blip r:embed="rId9"/>
+                                    <a:blip r:embed="rId13"/>
                                     <a:stretch>
                                       <a:fillRect/>
                                     </a:stretch>
@@ -1725,7 +1733,7 @@
                           <w:p>
                             <w:pPr>
                               <w:rPr>
-                                <w:rFonts w:ascii="TH Sarabun New" w:hAnsi="TH Sarabun New" w:cs="TH Sarabun New" w:hint="cs"/>
+                                <w:rFonts w:ascii="TH Sarabun New" w:hAnsi="TH Sarabun New" w:cs="TH Sarabun New"/>
                                 <w:sz w:val="21"/>
                                 <w:szCs w:val="24"/>
                                 <w:cs/>
@@ -1757,7 +1765,7 @@
                                 <w:szCs w:val="24"/>
                                 <w:cs/>
                               </w:rPr>
-                              <w:t xml:space="preserve">อนุญาตให้นักศึกษาใช้คำสั่ง </w:t>
+                              <w:t xml:space="preserve">ให้นักศึกษาใช้คำสั่ง </w:t>
                             </w:r>
                             <w:r>
                               <w:rPr>
@@ -1774,16 +1782,7 @@
                                 <w:szCs w:val="24"/>
                                 <w:cs/>
                               </w:rPr>
-                              <w:t>ได้ 1 ครั้ง</w:t>
-                            </w:r>
-                            <w:r>
-                              <w:rPr>
-                                <w:rFonts w:ascii="TH Sarabun New" w:hAnsi="TH Sarabun New" w:cs="TH Sarabun New" w:hint="cs"/>
-                                <w:sz w:val="21"/>
-                                <w:szCs w:val="24"/>
-                                <w:cs/>
-                              </w:rPr>
-                              <w:t xml:space="preserve"> </w:t>
+                              <w:t>จำนวน 2 ครั้งขึ้นไป</w:t>
                             </w:r>
                             <w:r>
                               <w:rPr>
@@ -1796,6 +1795,31 @@
                                 <w:cs/>
                               </w:rPr>
                               <w:t>เท่านั้น</w:t>
+                            </w:r>
+                            <w:r>
+                              <w:rPr>
+                                <w:rFonts w:ascii="TH Sarabun New" w:hAnsi="TH Sarabun New" w:cs="TH Sarabun New"/>
+                                <w:sz w:val="21"/>
+                                <w:szCs w:val="24"/>
+                              </w:rPr>
+                              <w:t xml:space="preserve"> </w:t>
+                            </w:r>
+                            <w:r>
+                              <w:rPr>
+                                <w:rFonts w:ascii="TH Sarabun New" w:hAnsi="TH Sarabun New" w:cs="TH Sarabun New" w:hint="cs"/>
+                                <w:sz w:val="21"/>
+                                <w:szCs w:val="24"/>
+                                <w:cs/>
+                              </w:rPr>
+                              <w:t xml:space="preserve">และไม่อนุญาตให้ใช้ฟังก์ชัน </w:t>
+                            </w:r>
+                            <w:r>
+                              <w:rPr>
+                                <w:rFonts w:ascii="TH Sarabun New" w:hAnsi="TH Sarabun New" w:cs="TH Sarabun New"/>
+                                <w:sz w:val="21"/>
+                                <w:szCs w:val="24"/>
+                              </w:rPr>
+                              <w:t>Break</w:t>
                             </w:r>
                           </w:p>
                           <w:p>
@@ -1980,7 +2004,7 @@
                           <w:szCs w:val="24"/>
                           <w:cs/>
                         </w:rPr>
-                        <w:t xml:space="preserve">อนุญาตให้นักศึกษาใช้คำสั่ง </w:t>
+                        <w:t xml:space="preserve">ให้นักศึกษาใช้คำสั่ง </w:t>
                       </w:r>
                       <w:r>
                         <w:rPr>
@@ -1997,16 +2021,7 @@
                           <w:szCs w:val="24"/>
                           <w:cs/>
                         </w:rPr>
-                        <w:t>ได้ 1 ครั้ง</w:t>
-                      </w:r>
-                      <w:r>
-                        <w:rPr>
-                          <w:rFonts w:ascii="TH Sarabun New" w:hAnsi="TH Sarabun New" w:cs="TH Sarabun New" w:hint="cs"/>
-                          <w:sz w:val="21"/>
-                          <w:szCs w:val="24"/>
-                          <w:cs/>
-                        </w:rPr>
-                        <w:t xml:space="preserve"> </w:t>
+                        <w:t>จำนวน 2 ครั้งขึ้นไป</w:t>
                       </w:r>
                       <w:r>
                         <w:rPr>
@@ -2019,6 +2034,31 @@
                           <w:cs/>
                         </w:rPr>
                         <w:t>เท่านั้น</w:t>
+                      </w:r>
+                      <w:r>
+                        <w:rPr>
+                          <w:rFonts w:ascii="TH Sarabun New" w:hAnsi="TH Sarabun New" w:cs="TH Sarabun New"/>
+                          <w:sz w:val="21"/>
+                          <w:szCs w:val="24"/>
+                        </w:rPr>
+                        <w:t xml:space="preserve"> </w:t>
+                      </w:r>
+                      <w:r>
+                        <w:rPr>
+                          <w:rFonts w:ascii="TH Sarabun New" w:hAnsi="TH Sarabun New" w:cs="TH Sarabun New" w:hint="cs"/>
+                          <w:sz w:val="21"/>
+                          <w:szCs w:val="24"/>
+                          <w:cs/>
+                        </w:rPr>
+                        <w:t xml:space="preserve">และไม่อนุญาตให้ใช้ฟังก์ชัน </w:t>
+                      </w:r>
+                      <w:r>
+                        <w:rPr>
+                          <w:rFonts w:ascii="TH Sarabun New" w:hAnsi="TH Sarabun New" w:cs="TH Sarabun New"/>
+                          <w:sz w:val="21"/>
+                          <w:szCs w:val="24"/>
+                        </w:rPr>
+                        <w:t>Break</w:t>
                       </w:r>
                     </w:p>
                     <w:p>
@@ -2108,7 +2148,7 @@
                           <w:p>
                             <w:pPr>
                               <w:rPr>
-                                <w:rFonts w:ascii="TH Sarabun New" w:hAnsi="TH Sarabun New" w:cs="TH Sarabun New" w:hint="cs"/>
+                                <w:rFonts w:ascii="TH Sarabun New" w:hAnsi="TH Sarabun New" w:cs="TH Sarabun New"/>
                                 <w:sz w:val="28"/>
                                 <w:szCs w:val="28"/>
                                 <w:cs/>
@@ -2182,10 +2222,9 @@
                           <w:p>
                             <w:pPr>
                               <w:rPr>
-                                <w:rFonts w:ascii="TH Sarabun New" w:hAnsi="TH Sarabun New" w:cs="TH Sarabun New" w:hint="cs"/>
+                                <w:rFonts w:ascii="TH Sarabun New" w:hAnsi="TH Sarabun New" w:cs="TH Sarabun New"/>
                                 <w:sz w:val="21"/>
                                 <w:szCs w:val="24"/>
-                                <w:cs/>
                               </w:rPr>
                             </w:pPr>
                             <w:r>
@@ -2214,15 +2253,7 @@
                                 <w:szCs w:val="24"/>
                                 <w:cs/>
                               </w:rPr>
-                              <w:t xml:space="preserve">อนุญาตให้นักศึกษาใช้คำสั่ง </w:t>
-                            </w:r>
-                            <w:r>
-                              <w:rPr>
-                                <w:rFonts w:ascii="TH Sarabun New" w:hAnsi="TH Sarabun New" w:cs="TH Sarabun New"/>
-                                <w:sz w:val="21"/>
-                                <w:szCs w:val="24"/>
-                              </w:rPr>
-                              <w:t xml:space="preserve">INPUT </w:t>
+                              <w:t>ให้นักศึกษาใช้</w:t>
                             </w:r>
                             <w:r>
                               <w:rPr>
@@ -2231,7 +2262,15 @@
                                 <w:szCs w:val="24"/>
                                 <w:cs/>
                               </w:rPr>
-                              <w:t>ได้ 1 ครั้ง</w:t>
+                              <w:t xml:space="preserve">คำสั่ง </w:t>
+                            </w:r>
+                            <w:r>
+                              <w:rPr>
+                                <w:rFonts w:ascii="TH Sarabun New" w:hAnsi="TH Sarabun New" w:cs="TH Sarabun New"/>
+                                <w:sz w:val="21"/>
+                                <w:szCs w:val="24"/>
+                              </w:rPr>
+                              <w:t xml:space="preserve">INPUT </w:t>
                             </w:r>
                             <w:r>
                               <w:rPr>
@@ -2240,7 +2279,7 @@
                                 <w:szCs w:val="24"/>
                                 <w:cs/>
                               </w:rPr>
-                              <w:t xml:space="preserve"> </w:t>
+                              <w:t>จำนวน 2 ครั้งขึ้นไป</w:t>
                             </w:r>
                             <w:r>
                               <w:rPr>
@@ -2253,6 +2292,31 @@
                                 <w:cs/>
                               </w:rPr>
                               <w:t>เท่านั้น</w:t>
+                            </w:r>
+                            <w:r>
+                              <w:rPr>
+                                <w:rFonts w:ascii="TH Sarabun New" w:hAnsi="TH Sarabun New" w:cs="TH Sarabun New"/>
+                                <w:sz w:val="21"/>
+                                <w:szCs w:val="24"/>
+                              </w:rPr>
+                              <w:t xml:space="preserve"> </w:t>
+                            </w:r>
+                            <w:r>
+                              <w:rPr>
+                                <w:rFonts w:ascii="TH Sarabun New" w:hAnsi="TH Sarabun New" w:cs="TH Sarabun New" w:hint="cs"/>
+                                <w:sz w:val="21"/>
+                                <w:szCs w:val="24"/>
+                                <w:cs/>
+                              </w:rPr>
+                              <w:t xml:space="preserve">และไม่อนุญาตให้ใช้ฟังก์ชัน </w:t>
+                            </w:r>
+                            <w:r>
+                              <w:rPr>
+                                <w:rFonts w:ascii="TH Sarabun New" w:hAnsi="TH Sarabun New" w:cs="TH Sarabun New"/>
+                                <w:sz w:val="21"/>
+                                <w:szCs w:val="24"/>
+                              </w:rPr>
+                              <w:t>Break</w:t>
                             </w:r>
                           </w:p>
                         </w:txbxContent>
@@ -2378,7 +2442,6 @@
                           <w:rFonts w:ascii="TH Sarabun New" w:hAnsi="TH Sarabun New" w:cs="TH Sarabun New" w:hint="cs"/>
                           <w:sz w:val="21"/>
                           <w:szCs w:val="24"/>
-                          <w:cs/>
                         </w:rPr>
                       </w:pPr>
                       <w:r>
@@ -2407,7 +2470,16 @@
                           <w:szCs w:val="24"/>
                           <w:cs/>
                         </w:rPr>
-                        <w:t xml:space="preserve">อนุญาตให้นักศึกษาใช้คำสั่ง </w:t>
+                        <w:t>ให้นักศึกษาใช้</w:t>
+                      </w:r>
+                      <w:r>
+                        <w:rPr>
+                          <w:rFonts w:ascii="TH Sarabun New" w:hAnsi="TH Sarabun New" w:cs="TH Sarabun New" w:hint="cs"/>
+                          <w:sz w:val="21"/>
+                          <w:szCs w:val="24"/>
+                          <w:cs/>
+                        </w:rPr>
+                        <w:t xml:space="preserve">คำสั่ง </w:t>
                       </w:r>
                       <w:r>
                         <w:rPr>
@@ -2424,16 +2496,7 @@
                           <w:szCs w:val="24"/>
                           <w:cs/>
                         </w:rPr>
-                        <w:t>ได้ 1 ครั้ง</w:t>
-                      </w:r>
-                      <w:r>
-                        <w:rPr>
-                          <w:rFonts w:ascii="TH Sarabun New" w:hAnsi="TH Sarabun New" w:cs="TH Sarabun New" w:hint="cs"/>
-                          <w:sz w:val="21"/>
-                          <w:szCs w:val="24"/>
-                          <w:cs/>
-                        </w:rPr>
-                        <w:t xml:space="preserve"> </w:t>
+                        <w:t>จำนวน 2 ครั้งขึ้นไป</w:t>
                       </w:r>
                       <w:r>
                         <w:rPr>
@@ -2446,6 +2509,31 @@
                           <w:cs/>
                         </w:rPr>
                         <w:t>เท่านั้น</w:t>
+                      </w:r>
+                      <w:r>
+                        <w:rPr>
+                          <w:rFonts w:ascii="TH Sarabun New" w:hAnsi="TH Sarabun New" w:cs="TH Sarabun New"/>
+                          <w:sz w:val="21"/>
+                          <w:szCs w:val="24"/>
+                        </w:rPr>
+                        <w:t xml:space="preserve"> </w:t>
+                      </w:r>
+                      <w:r>
+                        <w:rPr>
+                          <w:rFonts w:ascii="TH Sarabun New" w:hAnsi="TH Sarabun New" w:cs="TH Sarabun New" w:hint="cs"/>
+                          <w:sz w:val="21"/>
+                          <w:szCs w:val="24"/>
+                          <w:cs/>
+                        </w:rPr>
+                        <w:t xml:space="preserve">และไม่อนุญาตให้ใช้ฟังก์ชัน </w:t>
+                      </w:r>
+                      <w:r>
+                        <w:rPr>
+                          <w:rFonts w:ascii="TH Sarabun New" w:hAnsi="TH Sarabun New" w:cs="TH Sarabun New"/>
+                          <w:sz w:val="21"/>
+                          <w:szCs w:val="24"/>
+                        </w:rPr>
+                        <w:t>Break</w:t>
                       </w:r>
                     </w:p>
                   </w:txbxContent>
@@ -2578,7 +2666,25 @@
                                   <w:sz w:val="28"/>
                                   <w:szCs w:val="28"/>
                                 </w:rPr>
-                                <w:t>Lab05_</w:t>
+                                <w:t>Lab0</w:t>
+                              </w:r>
+                              <w:r>
+                                <w:rPr>
+                                  <w:rFonts w:ascii="TH Sarabun New" w:hAnsi="TH Sarabun New" w:cs="TH Sarabun New"/>
+                                  <w:color w:val="000000" w:themeColor="text1"/>
+                                  <w:sz w:val="28"/>
+                                  <w:szCs w:val="28"/>
+                                </w:rPr>
+                                <w:t>6</w:t>
+                              </w:r>
+                              <w:r>
+                                <w:rPr>
+                                  <w:rFonts w:ascii="TH Sarabun New" w:hAnsi="TH Sarabun New" w:cs="TH Sarabun New"/>
+                                  <w:color w:val="000000" w:themeColor="text1"/>
+                                  <w:sz w:val="28"/>
+                                  <w:szCs w:val="28"/>
+                                </w:rPr>
+                                <w:t>_</w:t>
                               </w:r>
                               <w:r>
                                 <w:rPr>
@@ -2857,7 +2963,25 @@
                             <w:sz w:val="28"/>
                             <w:szCs w:val="28"/>
                           </w:rPr>
-                          <w:t>Lab05_</w:t>
+                          <w:t>Lab0</w:t>
+                        </w:r>
+                        <w:r>
+                          <w:rPr>
+                            <w:rFonts w:ascii="TH Sarabun New" w:hAnsi="TH Sarabun New" w:cs="TH Sarabun New"/>
+                            <w:color w:val="000000" w:themeColor="text1"/>
+                            <w:sz w:val="28"/>
+                            <w:szCs w:val="28"/>
+                          </w:rPr>
+                          <w:t>6</w:t>
+                        </w:r>
+                        <w:r>
+                          <w:rPr>
+                            <w:rFonts w:ascii="TH Sarabun New" w:hAnsi="TH Sarabun New" w:cs="TH Sarabun New"/>
+                            <w:color w:val="000000" w:themeColor="text1"/>
+                            <w:sz w:val="28"/>
+                            <w:szCs w:val="28"/>
+                          </w:rPr>
+                          <w:t>_</w:t>
                         </w:r>
                         <w:r>
                           <w:rPr>
@@ -3014,6 +3138,10 @@
                     </w:txbxContent>
                   </v:textbox>
                 </v:roundrect>
+                <v:shapetype id="_x0000_t202" coordsize="21600,21600" o:spt="202" path="m,l,21600r21600,l21600,xe">
+                  <v:stroke joinstyle="miter"/>
+                  <v:path gradientshapeok="t" o:connecttype="rect"/>
+                </v:shapetype>
                 <v:shape id="Text Box 6" o:spid="_x0000_s1040" type="#_x0000_t202" style="position:absolute;left:4189;width:5721;height:3257;visibility:visible;mso-wrap-style:square;v-text-anchor:top" o:gfxdata="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" fillcolor="white [3201]" stroked="f" strokeweight=".5pt">
                   <v:textbox>
                     <w:txbxContent>
@@ -3426,7 +3554,7 @@
                           <w:p>
                             <w:pPr>
                               <w:rPr>
-                                <w:rFonts w:ascii="TH Sarabun New" w:hAnsi="TH Sarabun New" w:cs="TH Sarabun New" w:hint="cs"/>
+                                <w:rFonts w:ascii="TH Sarabun New" w:hAnsi="TH Sarabun New" w:cs="TH Sarabun New"/>
                                 <w:sz w:val="28"/>
                                 <w:szCs w:val="28"/>
                               </w:rPr>
@@ -3493,7 +3621,6 @@
                                 <w:rFonts w:ascii="TH Sarabun New" w:hAnsi="TH Sarabun New" w:cs="TH Sarabun New" w:hint="cs"/>
                                 <w:sz w:val="21"/>
                                 <w:szCs w:val="24"/>
-                                <w:cs/>
                               </w:rPr>
                             </w:pPr>
                             <w:r>
@@ -3540,6 +3667,49 @@
                                 <w:cs/>
                               </w:rPr>
                               <w:t>มีค่าเท่ากับ 1</w:t>
+                            </w:r>
+                            <w:r>
+                              <w:rPr>
+                                <w:rFonts w:ascii="TH Sarabun New" w:hAnsi="TH Sarabun New" w:cs="TH Sarabun New"/>
+                                <w:sz w:val="21"/>
+                                <w:szCs w:val="24"/>
+                              </w:rPr>
+                              <w:t xml:space="preserve">  </w:t>
+                            </w:r>
+                            <w:r>
+                              <w:rPr>
+                                <w:rFonts w:ascii="TH Sarabun New" w:hAnsi="TH Sarabun New" w:cs="TH Sarabun New" w:hint="cs"/>
+                                <w:sz w:val="21"/>
+                                <w:szCs w:val="24"/>
+                                <w:cs/>
+                              </w:rPr>
+                              <w:t xml:space="preserve">และให้ใช้ </w:t>
+                            </w:r>
+                            <w:r>
+                              <w:rPr>
+                                <w:rFonts w:ascii="TH Sarabun New" w:hAnsi="TH Sarabun New" w:cs="TH Sarabun New"/>
+                                <w:sz w:val="21"/>
+                                <w:szCs w:val="24"/>
+                              </w:rPr>
+                              <w:t>print format</w:t>
+                            </w:r>
+                            <w:r>
+                              <w:rPr>
+                                <w:rFonts w:ascii="TH Sarabun New" w:hAnsi="TH Sarabun New" w:cs="TH Sarabun New" w:hint="cs"/>
+                                <w:sz w:val="21"/>
+                                <w:szCs w:val="24"/>
+                                <w:cs/>
+                              </w:rPr>
+                              <w:t xml:space="preserve"> </w:t>
+                            </w:r>
+                            <w:r>
+                              <w:rPr>
+                                <w:rFonts w:ascii="TH Sarabun New" w:hAnsi="TH Sarabun New" w:cs="TH Sarabun New" w:hint="cs"/>
+                                <w:sz w:val="21"/>
+                                <w:szCs w:val="24"/>
+                                <w:cs/>
+                              </w:rPr>
+                              <w:t>ในการแสดงผลเท่านั้น</w:t>
                             </w:r>
                           </w:p>
                         </w:txbxContent>
@@ -3558,7 +3728,11 @@
           </mc:Choice>
           <mc:Fallback>
             <w:pict>
-              <v:shape w14:anchorId="4AD1BEEC" id="_x0000_s1042" type="#_x0000_t202" style="position:absolute;margin-left:-16.85pt;margin-top:-23.8pt;width:484.2pt;height:68.85pt;z-index:251655680;visibility:visible;mso-wrap-style:square;mso-wrap-distance-left:9pt;mso-wrap-distance-top:0;mso-wrap-distance-right:9pt;mso-wrap-distance-bottom:0;mso-position-horizontal:absolute;mso-position-horizontal-relative:text;mso-position-vertical:absolute;mso-position-vertical-relative:text;v-text-anchor:top" o:gfxdata="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" fillcolor="white [3201]" stroked="f" strokeweight=".5pt">
+              <v:shapetype w14:anchorId="4AD1BEEC" id="_x0000_t202" coordsize="21600,21600" o:spt="202" path="m,l,21600r21600,l21600,xe">
+                <v:stroke joinstyle="miter"/>
+                <v:path gradientshapeok="t" o:connecttype="rect"/>
+              </v:shapetype>
+              <v:shape id="_x0000_s1042" type="#_x0000_t202" style="position:absolute;margin-left:-16.85pt;margin-top:-23.8pt;width:484.2pt;height:68.85pt;z-index:251655680;visibility:visible;mso-wrap-style:square;mso-wrap-distance-left:9pt;mso-wrap-distance-top:0;mso-wrap-distance-right:9pt;mso-wrap-distance-bottom:0;mso-position-horizontal:absolute;mso-position-horizontal-relative:text;mso-position-vertical:absolute;mso-position-vertical-relative:text;v-text-anchor:top" o:gfxdata="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" fillcolor="white [3201]" stroked="f" strokeweight=".5pt">
                 <v:textbox>
                   <w:txbxContent>
                     <w:p>
@@ -3600,7 +3774,7 @@
                     <w:p>
                       <w:pPr>
                         <w:rPr>
-                          <w:rFonts w:ascii="TH Sarabun New" w:hAnsi="TH Sarabun New" w:cs="TH Sarabun New" w:hint="cs"/>
+                          <w:rFonts w:ascii="TH Sarabun New" w:hAnsi="TH Sarabun New" w:cs="TH Sarabun New"/>
                           <w:sz w:val="28"/>
                           <w:szCs w:val="28"/>
                         </w:rPr>
@@ -3667,7 +3841,6 @@
                           <w:rFonts w:ascii="TH Sarabun New" w:hAnsi="TH Sarabun New" w:cs="TH Sarabun New" w:hint="cs"/>
                           <w:sz w:val="21"/>
                           <w:szCs w:val="24"/>
-                          <w:cs/>
                         </w:rPr>
                       </w:pPr>
                       <w:r>
@@ -3714,6 +3887,49 @@
                           <w:cs/>
                         </w:rPr>
                         <w:t>มีค่าเท่ากับ 1</w:t>
+                      </w:r>
+                      <w:r>
+                        <w:rPr>
+                          <w:rFonts w:ascii="TH Sarabun New" w:hAnsi="TH Sarabun New" w:cs="TH Sarabun New"/>
+                          <w:sz w:val="21"/>
+                          <w:szCs w:val="24"/>
+                        </w:rPr>
+                        <w:t xml:space="preserve">  </w:t>
+                      </w:r>
+                      <w:r>
+                        <w:rPr>
+                          <w:rFonts w:ascii="TH Sarabun New" w:hAnsi="TH Sarabun New" w:cs="TH Sarabun New" w:hint="cs"/>
+                          <w:sz w:val="21"/>
+                          <w:szCs w:val="24"/>
+                          <w:cs/>
+                        </w:rPr>
+                        <w:t xml:space="preserve">และให้ใช้ </w:t>
+                      </w:r>
+                      <w:r>
+                        <w:rPr>
+                          <w:rFonts w:ascii="TH Sarabun New" w:hAnsi="TH Sarabun New" w:cs="TH Sarabun New"/>
+                          <w:sz w:val="21"/>
+                          <w:szCs w:val="24"/>
+                        </w:rPr>
+                        <w:t>print format</w:t>
+                      </w:r>
+                      <w:r>
+                        <w:rPr>
+                          <w:rFonts w:ascii="TH Sarabun New" w:hAnsi="TH Sarabun New" w:cs="TH Sarabun New" w:hint="cs"/>
+                          <w:sz w:val="21"/>
+                          <w:szCs w:val="24"/>
+                          <w:cs/>
+                        </w:rPr>
+                        <w:t xml:space="preserve"> </w:t>
+                      </w:r>
+                      <w:r>
+                        <w:rPr>
+                          <w:rFonts w:ascii="TH Sarabun New" w:hAnsi="TH Sarabun New" w:cs="TH Sarabun New" w:hint="cs"/>
+                          <w:sz w:val="21"/>
+                          <w:szCs w:val="24"/>
+                          <w:cs/>
+                        </w:rPr>
+                        <w:t>ในการแสดงผลเท่านั้น</w:t>
                       </w:r>
                     </w:p>
                   </w:txbxContent>
@@ -3912,13 +4128,14 @@
                           <w:p>
                             <w:pPr>
                               <w:rPr>
-                                <w:rFonts w:ascii="TH Sarabun New" w:hAnsi="TH Sarabun New" w:cs="TH Sarabun New" w:hint="cs"/>
+                                <w:rFonts w:ascii="TH Sarabun New" w:hAnsi="TH Sarabun New" w:cs="TH Sarabun New"/>
                                 <w:cs/>
                               </w:rPr>
                             </w:pPr>
                             <w:r>
                               <w:rPr>
                                 <w:rFonts w:ascii="TH Sarabun New" w:hAnsi="TH Sarabun New" w:cs="TH Sarabun New"/>
+                                <w:noProof/>
                               </w:rPr>
                               <w:drawing>
                                 <wp:inline distT="0" distB="0" distL="0" distR="0" wp14:anchorId="40B2B92A" wp14:editId="332938E2">
@@ -3936,7 +4153,7 @@
                                           <pic:cNvPicPr/>
                                         </pic:nvPicPr>
                                         <pic:blipFill>
-                                          <a:blip r:embed="rId10"/>
+                                          <a:blip r:embed="rId14"/>
                                           <a:stretch>
                                             <a:fillRect/>
                                           </a:stretch>
@@ -4010,7 +4227,7 @@
                                     <pic:cNvPicPr/>
                                   </pic:nvPicPr>
                                   <pic:blipFill>
-                                    <a:blip r:embed="rId10"/>
+                                    <a:blip r:embed="rId15"/>
                                     <a:stretch>
                                       <a:fillRect/>
                                     </a:stretch>
@@ -4234,11 +4451,14 @@
                           <w:p>
                             <w:pPr>
                               <w:rPr>
-                                <w:rFonts w:ascii="TH Sarabun New" w:hAnsi="TH Sarabun New" w:cs="TH Sarabun New" w:hint="cs"/>
+                                <w:rFonts w:ascii="TH Sarabun New" w:hAnsi="TH Sarabun New" w:cs="TH Sarabun New"/>
                                 <w:cs/>
                               </w:rPr>
                             </w:pPr>
                             <w:r>
+                              <w:rPr>
+                                <w:noProof/>
+                              </w:rPr>
                               <w:drawing>
                                 <wp:inline distT="0" distB="0" distL="0" distR="0" wp14:anchorId="55842830" wp14:editId="4B952DE2">
                                   <wp:extent cx="2270125" cy="645428"/>
@@ -4255,7 +4475,7 @@
                                           <pic:cNvPicPr/>
                                         </pic:nvPicPr>
                                         <pic:blipFill>
-                                          <a:blip r:embed="rId11"/>
+                                          <a:blip r:embed="rId16"/>
                                           <a:stretch>
                                             <a:fillRect/>
                                           </a:stretch>
@@ -4326,7 +4546,7 @@
                                     <pic:cNvPicPr/>
                                   </pic:nvPicPr>
                                   <pic:blipFill>
-                                    <a:blip r:embed="rId11"/>
+                                    <a:blip r:embed="rId17"/>
                                     <a:stretch>
                                       <a:fillRect/>
                                     </a:stretch>
@@ -4573,7 +4793,7 @@
                           <w:p>
                             <w:pPr>
                               <w:rPr>
-                                <w:rFonts w:ascii="TH Sarabun New" w:hAnsi="TH Sarabun New" w:cs="TH Sarabun New" w:hint="cs"/>
+                                <w:rFonts w:ascii="TH Sarabun New" w:hAnsi="TH Sarabun New" w:cs="TH Sarabun New"/>
                                 <w:sz w:val="30"/>
                                 <w:cs/>
                               </w:rPr>
@@ -4611,6 +4831,7 @@
                                 <w:rFonts w:ascii="TH Sarabun New" w:hAnsi="TH Sarabun New" w:cs="TH Sarabun New"/>
                                 <w:sz w:val="21"/>
                                 <w:szCs w:val="24"/>
+                                <w:cs/>
                               </w:rPr>
                             </w:pPr>
                             <w:r>
@@ -4639,18 +4860,45 @@
                                 <w:szCs w:val="24"/>
                                 <w:cs/>
                               </w:rPr>
-                              <w:t>ตัวเลขที่ผู้ใช้กรอกเป็นชนิดจำนวนเต็ม</w:t>
-                            </w:r>
-                          </w:p>
-                          <w:p>
-                            <w:pPr>
+                              <w:t xml:space="preserve">อนุญาตให้นักศึกษาใช้คำสั่ง </w:t>
+                            </w:r>
+                            <w:r>
                               <w:rPr>
                                 <w:rFonts w:ascii="TH Sarabun New" w:hAnsi="TH Sarabun New" w:cs="TH Sarabun New"/>
                                 <w:sz w:val="21"/>
                                 <w:szCs w:val="24"/>
-                                <w:cs/>
-                              </w:rPr>
-                            </w:pPr>
+                              </w:rPr>
+                              <w:t>for</w:t>
+                            </w:r>
+                            <w:r>
+                              <w:rPr>
+                                <w:rFonts w:ascii="TH Sarabun New" w:hAnsi="TH Sarabun New" w:cs="TH Sarabun New"/>
+                                <w:sz w:val="21"/>
+                                <w:szCs w:val="24"/>
+                              </w:rPr>
+                              <w:t xml:space="preserve"> loop</w:t>
+                            </w:r>
+                            <w:r>
+                              <w:rPr>
+                                <w:rFonts w:ascii="TH Sarabun New" w:hAnsi="TH Sarabun New" w:cs="TH Sarabun New" w:hint="cs"/>
+                                <w:sz w:val="21"/>
+                                <w:szCs w:val="24"/>
+                                <w:cs/>
+                              </w:rPr>
+                              <w:t xml:space="preserve"> </w:t>
+                            </w:r>
+                            <w:r>
+                              <w:rPr>
+                                <w:rFonts w:ascii="TH Sarabun New" w:hAnsi="TH Sarabun New" w:cs="TH Sarabun New" w:hint="cs"/>
+                                <w:b/>
+                                <w:bCs/>
+                                <w:sz w:val="21"/>
+                                <w:szCs w:val="24"/>
+                                <w:u w:val="single"/>
+                                <w:cs/>
+                              </w:rPr>
+                              <w:t>เท่านั้น</w:t>
+                            </w:r>
                           </w:p>
                         </w:txbxContent>
                       </wps:txbx>
@@ -4707,7 +4955,7 @@
                     <w:p>
                       <w:pPr>
                         <w:rPr>
-                          <w:rFonts w:ascii="TH Sarabun New" w:hAnsi="TH Sarabun New" w:cs="TH Sarabun New" w:hint="cs"/>
+                          <w:rFonts w:ascii="TH Sarabun New" w:hAnsi="TH Sarabun New" w:cs="TH Sarabun New"/>
                           <w:sz w:val="30"/>
                           <w:cs/>
                         </w:rPr>
@@ -4745,6 +4993,7 @@
                           <w:rFonts w:ascii="TH Sarabun New" w:hAnsi="TH Sarabun New" w:cs="TH Sarabun New"/>
                           <w:sz w:val="21"/>
                           <w:szCs w:val="24"/>
+                          <w:cs/>
                         </w:rPr>
                       </w:pPr>
                       <w:r>
@@ -4773,18 +5022,45 @@
                           <w:szCs w:val="24"/>
                           <w:cs/>
                         </w:rPr>
-                        <w:t>ตัวเลขที่ผู้ใช้กรอกเป็นชนิดจำนวนเต็ม</w:t>
-                      </w:r>
-                    </w:p>
-                    <w:p>
-                      <w:pPr>
+                        <w:t xml:space="preserve">อนุญาตให้นักศึกษาใช้คำสั่ง </w:t>
+                      </w:r>
+                      <w:r>
                         <w:rPr>
                           <w:rFonts w:ascii="TH Sarabun New" w:hAnsi="TH Sarabun New" w:cs="TH Sarabun New"/>
                           <w:sz w:val="21"/>
                           <w:szCs w:val="24"/>
-                          <w:cs/>
-                        </w:rPr>
-                      </w:pPr>
+                        </w:rPr>
+                        <w:t>for</w:t>
+                      </w:r>
+                      <w:r>
+                        <w:rPr>
+                          <w:rFonts w:ascii="TH Sarabun New" w:hAnsi="TH Sarabun New" w:cs="TH Sarabun New"/>
+                          <w:sz w:val="21"/>
+                          <w:szCs w:val="24"/>
+                        </w:rPr>
+                        <w:t xml:space="preserve"> loop</w:t>
+                      </w:r>
+                      <w:r>
+                        <w:rPr>
+                          <w:rFonts w:ascii="TH Sarabun New" w:hAnsi="TH Sarabun New" w:cs="TH Sarabun New" w:hint="cs"/>
+                          <w:sz w:val="21"/>
+                          <w:szCs w:val="24"/>
+                          <w:cs/>
+                        </w:rPr>
+                        <w:t xml:space="preserve"> </w:t>
+                      </w:r>
+                      <w:r>
+                        <w:rPr>
+                          <w:rFonts w:ascii="TH Sarabun New" w:hAnsi="TH Sarabun New" w:cs="TH Sarabun New" w:hint="cs"/>
+                          <w:b/>
+                          <w:bCs/>
+                          <w:sz w:val="21"/>
+                          <w:szCs w:val="24"/>
+                          <w:u w:val="single"/>
+                          <w:cs/>
+                        </w:rPr>
+                        <w:t>เท่านั้น</w:t>
+                      </w:r>
                     </w:p>
                   </w:txbxContent>
                 </v:textbox>
@@ -4844,13 +5120,14 @@
                           <w:p>
                             <w:pPr>
                               <w:rPr>
-                                <w:rFonts w:ascii="TH Sarabun New" w:hAnsi="TH Sarabun New" w:cs="TH Sarabun New" w:hint="cs"/>
+                                <w:rFonts w:ascii="TH Sarabun New" w:hAnsi="TH Sarabun New" w:cs="TH Sarabun New"/>
                                 <w:cs/>
                               </w:rPr>
                             </w:pPr>
                             <w:r>
                               <w:rPr>
                                 <w:rFonts w:ascii="TH Sarabun New" w:hAnsi="TH Sarabun New" w:cs="TH Sarabun New"/>
+                                <w:noProof/>
                                 <w:cs/>
                               </w:rPr>
                               <w:drawing>
@@ -4869,7 +5146,7 @@
                                           <pic:cNvPicPr/>
                                         </pic:nvPicPr>
                                         <pic:blipFill>
-                                          <a:blip r:embed="rId12"/>
+                                          <a:blip r:embed="rId18"/>
                                           <a:stretch>
                                             <a:fillRect/>
                                           </a:stretch>
@@ -4944,7 +5221,7 @@
                                     <pic:cNvPicPr/>
                                   </pic:nvPicPr>
                                   <pic:blipFill>
-                                    <a:blip r:embed="rId12"/>
+                                    <a:blip r:embed="rId19"/>
                                     <a:stretch>
                                       <a:fillRect/>
                                     </a:stretch>
@@ -5168,12 +5445,13 @@
                           <w:p>
                             <w:pPr>
                               <w:rPr>
-                                <w:rFonts w:ascii="TH Sarabun New" w:hAnsi="TH Sarabun New" w:cs="TH Sarabun New" w:hint="cs"/>
+                                <w:rFonts w:ascii="TH Sarabun New" w:hAnsi="TH Sarabun New" w:cs="TH Sarabun New"/>
                                 <w:cs/>
                               </w:rPr>
                             </w:pPr>
                             <w:r>
                               <w:rPr>
+                                <w:noProof/>
                                 <w:cs/>
                               </w:rPr>
                               <w:drawing>
@@ -5192,7 +5470,7 @@
                                           <pic:cNvPicPr/>
                                         </pic:nvPicPr>
                                         <pic:blipFill>
-                                          <a:blip r:embed="rId13"/>
+                                          <a:blip r:embed="rId20"/>
                                           <a:stretch>
                                             <a:fillRect/>
                                           </a:stretch>
@@ -5266,7 +5544,7 @@
                                     <pic:cNvPicPr/>
                                   </pic:nvPicPr>
                                   <pic:blipFill>
-                                    <a:blip r:embed="rId13"/>
+                                    <a:blip r:embed="rId21"/>
                                     <a:stretch>
                                       <a:fillRect/>
                                     </a:stretch>
@@ -5513,20 +5791,29 @@
                           <w:p>
                             <w:pPr>
                               <w:rPr>
+                                <w:rFonts w:ascii="TH Sarabun New" w:hAnsi="TH Sarabun New" w:cs="TH Sarabun New"/>
+                                <w:sz w:val="28"/>
+                                <w:szCs w:val="28"/>
+                                <w:cs/>
+                              </w:rPr>
+                            </w:pPr>
+                            <w:r>
+                              <w:rPr>
+                                <w:rFonts w:ascii="TH Sarabun New" w:hAnsi="TH Sarabun New" w:cs="TH Sarabun New"/>
+                                <w:b/>
+                                <w:bCs/>
+                                <w:cs/>
+                              </w:rPr>
+                              <w:tab/>
+                            </w:r>
+                            <w:r>
+                              <w:rPr>
                                 <w:rFonts w:ascii="TH Sarabun New" w:hAnsi="TH Sarabun New" w:cs="TH Sarabun New" w:hint="cs"/>
                                 <w:sz w:val="28"/>
                                 <w:szCs w:val="28"/>
                                 <w:cs/>
                               </w:rPr>
-                            </w:pPr>
-                            <w:r>
-                              <w:rPr>
-                                <w:rFonts w:ascii="TH Sarabun New" w:hAnsi="TH Sarabun New" w:cs="TH Sarabun New"/>
-                                <w:b/>
-                                <w:bCs/>
-                                <w:cs/>
-                              </w:rPr>
-                              <w:tab/>
+                              <w:t xml:space="preserve">ให้นักศึกษาเขียนโปรแกรมนับจำนวนเลขคี่ </w:t>
                             </w:r>
                             <w:r>
                               <w:rPr>
@@ -5535,22 +5822,13 @@
                                 <w:szCs w:val="28"/>
                                 <w:cs/>
                               </w:rPr>
-                              <w:t xml:space="preserve">ให้นักศึกษาเขียนโปรแกรมนับจำนวนเลขคี่ </w:t>
-                            </w:r>
-                            <w:r>
-                              <w:rPr>
-                                <w:rFonts w:ascii="TH Sarabun New" w:hAnsi="TH Sarabun New" w:cs="TH Sarabun New" w:hint="cs"/>
-                                <w:sz w:val="28"/>
-                                <w:szCs w:val="28"/>
-                                <w:cs/>
-                              </w:rPr>
                               <w:t>ตามช่วงที่ผู้ใช้ป้อนเข้าไป</w:t>
                             </w:r>
                           </w:p>
                           <w:p>
                             <w:pPr>
                               <w:rPr>
-                                <w:rFonts w:ascii="TH Sarabun New" w:hAnsi="TH Sarabun New" w:cs="TH Sarabun New" w:hint="cs"/>
+                                <w:rFonts w:ascii="TH Sarabun New" w:hAnsi="TH Sarabun New" w:cs="TH Sarabun New"/>
                                 <w:sz w:val="21"/>
                                 <w:szCs w:val="24"/>
                                 <w:cs/>
@@ -5590,7 +5868,15 @@
                                 <w:sz w:val="21"/>
                                 <w:szCs w:val="24"/>
                               </w:rPr>
-                              <w:t>for loop</w:t>
+                              <w:t>while</w:t>
+                            </w:r>
+                            <w:r>
+                              <w:rPr>
+                                <w:rFonts w:ascii="TH Sarabun New" w:hAnsi="TH Sarabun New" w:cs="TH Sarabun New"/>
+                                <w:sz w:val="21"/>
+                                <w:szCs w:val="24"/>
+                              </w:rPr>
+                              <w:t xml:space="preserve"> loop</w:t>
                             </w:r>
                             <w:r>
                               <w:rPr>
@@ -5643,7 +5929,11 @@
           </mc:Choice>
           <mc:Fallback>
             <w:pict>
-              <v:shape w14:anchorId="06AF1428" id="_x0000_s1053" type="#_x0000_t202" style="position:absolute;margin-left:-16.9pt;margin-top:132.55pt;width:484.15pt;height:64.5pt;z-index:251660800;visibility:visible;mso-wrap-style:square;mso-height-percent:0;mso-wrap-distance-left:9pt;mso-wrap-distance-top:0;mso-wrap-distance-right:9pt;mso-wrap-distance-bottom:0;mso-position-horizontal:absolute;mso-position-horizontal-relative:text;mso-position-vertical:absolute;mso-position-vertical-relative:text;mso-height-percent:0;mso-height-relative:margin;v-text-anchor:top" o:gfxdata="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" fillcolor="white [3201]" stroked="f" strokeweight=".5pt">
+              <v:shapetype w14:anchorId="06AF1428" id="_x0000_t202" coordsize="21600,21600" o:spt="202" path="m,l,21600r21600,l21600,xe">
+                <v:stroke joinstyle="miter"/>
+                <v:path gradientshapeok="t" o:connecttype="rect"/>
+              </v:shapetype>
+              <v:shape id="_x0000_s1053" type="#_x0000_t202" style="position:absolute;margin-left:-16.9pt;margin-top:132.55pt;width:484.15pt;height:64.5pt;z-index:251660800;visibility:visible;mso-wrap-style:square;mso-height-percent:0;mso-wrap-distance-left:9pt;mso-wrap-distance-top:0;mso-wrap-distance-right:9pt;mso-wrap-distance-bottom:0;mso-position-horizontal:absolute;mso-position-horizontal-relative:text;mso-position-vertical:absolute;mso-position-vertical-relative:text;mso-height-percent:0;mso-height-relative:margin;v-text-anchor:top" o:gfxdata="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" fillcolor="white [3201]" stroked="f" strokeweight=".5pt">
                 <v:textbox>
                   <w:txbxContent>
                     <w:p>
@@ -5679,20 +5969,29 @@
                     <w:p>
                       <w:pPr>
                         <w:rPr>
+                          <w:rFonts w:ascii="TH Sarabun New" w:hAnsi="TH Sarabun New" w:cs="TH Sarabun New"/>
+                          <w:sz w:val="28"/>
+                          <w:szCs w:val="28"/>
+                          <w:cs/>
+                        </w:rPr>
+                      </w:pPr>
+                      <w:r>
+                        <w:rPr>
+                          <w:rFonts w:ascii="TH Sarabun New" w:hAnsi="TH Sarabun New" w:cs="TH Sarabun New"/>
+                          <w:b/>
+                          <w:bCs/>
+                          <w:cs/>
+                        </w:rPr>
+                        <w:tab/>
+                      </w:r>
+                      <w:r>
+                        <w:rPr>
                           <w:rFonts w:ascii="TH Sarabun New" w:hAnsi="TH Sarabun New" w:cs="TH Sarabun New" w:hint="cs"/>
                           <w:sz w:val="28"/>
                           <w:szCs w:val="28"/>
                           <w:cs/>
                         </w:rPr>
-                      </w:pPr>
-                      <w:r>
-                        <w:rPr>
-                          <w:rFonts w:ascii="TH Sarabun New" w:hAnsi="TH Sarabun New" w:cs="TH Sarabun New"/>
-                          <w:b/>
-                          <w:bCs/>
-                          <w:cs/>
-                        </w:rPr>
-                        <w:tab/>
+                        <w:t xml:space="preserve">ให้นักศึกษาเขียนโปรแกรมนับจำนวนเลขคี่ </w:t>
                       </w:r>
                       <w:r>
                         <w:rPr>
@@ -5701,22 +6000,13 @@
                           <w:szCs w:val="28"/>
                           <w:cs/>
                         </w:rPr>
-                        <w:t xml:space="preserve">ให้นักศึกษาเขียนโปรแกรมนับจำนวนเลขคี่ </w:t>
-                      </w:r>
-                      <w:r>
-                        <w:rPr>
-                          <w:rFonts w:ascii="TH Sarabun New" w:hAnsi="TH Sarabun New" w:cs="TH Sarabun New" w:hint="cs"/>
-                          <w:sz w:val="28"/>
-                          <w:szCs w:val="28"/>
-                          <w:cs/>
-                        </w:rPr>
                         <w:t>ตามช่วงที่ผู้ใช้ป้อนเข้าไป</w:t>
                       </w:r>
                     </w:p>
                     <w:p>
                       <w:pPr>
                         <w:rPr>
-                          <w:rFonts w:ascii="TH Sarabun New" w:hAnsi="TH Sarabun New" w:cs="TH Sarabun New" w:hint="cs"/>
+                          <w:rFonts w:ascii="TH Sarabun New" w:hAnsi="TH Sarabun New" w:cs="TH Sarabun New"/>
                           <w:sz w:val="21"/>
                           <w:szCs w:val="24"/>
                           <w:cs/>
@@ -5756,7 +6046,15 @@
                           <w:sz w:val="21"/>
                           <w:szCs w:val="24"/>
                         </w:rPr>
-                        <w:t>for loop</w:t>
+                        <w:t>while</w:t>
+                      </w:r>
+                      <w:r>
+                        <w:rPr>
+                          <w:rFonts w:ascii="TH Sarabun New" w:hAnsi="TH Sarabun New" w:cs="TH Sarabun New"/>
+                          <w:sz w:val="21"/>
+                          <w:szCs w:val="24"/>
+                        </w:rPr>
+                        <w:t xml:space="preserve"> loop</w:t>
                       </w:r>
                       <w:r>
                         <w:rPr>
@@ -5848,13 +6146,14 @@
                           <w:p>
                             <w:pPr>
                               <w:rPr>
-                                <w:rFonts w:ascii="TH Sarabun New" w:hAnsi="TH Sarabun New" w:cs="TH Sarabun New" w:hint="cs"/>
+                                <w:rFonts w:ascii="TH Sarabun New" w:hAnsi="TH Sarabun New" w:cs="TH Sarabun New"/>
                                 <w:cs/>
                               </w:rPr>
                             </w:pPr>
                             <w:r>
                               <w:rPr>
                                 <w:rFonts w:ascii="TH Sarabun New" w:hAnsi="TH Sarabun New" w:cs="TH Sarabun New"/>
+                                <w:noProof/>
                                 <w:cs/>
                               </w:rPr>
                               <w:drawing>
@@ -5873,7 +6172,7 @@
                                           <pic:cNvPicPr/>
                                         </pic:nvPicPr>
                                         <pic:blipFill>
-                                          <a:blip r:embed="rId14"/>
+                                          <a:blip r:embed="rId22"/>
                                           <a:stretch>
                                             <a:fillRect/>
                                           </a:stretch>
@@ -5948,7 +6247,7 @@
                                     <pic:cNvPicPr/>
                                   </pic:nvPicPr>
                                   <pic:blipFill>
-                                    <a:blip r:embed="rId14"/>
+                                    <a:blip r:embed="rId23"/>
                                     <a:stretch>
                                       <a:fillRect/>
                                     </a:stretch>
@@ -6169,13 +6468,14 @@
                           <w:p>
                             <w:pPr>
                               <w:rPr>
-                                <w:rFonts w:ascii="TH Sarabun New" w:hAnsi="TH Sarabun New" w:cs="TH Sarabun New" w:hint="cs"/>
+                                <w:rFonts w:ascii="TH Sarabun New" w:hAnsi="TH Sarabun New" w:cs="TH Sarabun New"/>
                                 <w:cs/>
                               </w:rPr>
                             </w:pPr>
                             <w:r>
                               <w:rPr>
                                 <w:rFonts w:ascii="TH Sarabun New" w:hAnsi="TH Sarabun New" w:cs="TH Sarabun New"/>
+                                <w:noProof/>
                                 <w:cs/>
                               </w:rPr>
                               <w:drawing>
@@ -6194,7 +6494,7 @@
                                           <pic:cNvPicPr/>
                                         </pic:nvPicPr>
                                         <pic:blipFill>
-                                          <a:blip r:embed="rId15"/>
+                                          <a:blip r:embed="rId24"/>
                                           <a:stretch>
                                             <a:fillRect/>
                                           </a:stretch>
@@ -6269,7 +6569,7 @@
                                     <pic:cNvPicPr/>
                                   </pic:nvPicPr>
                                   <pic:blipFill>
-                                    <a:blip r:embed="rId15"/>
+                                    <a:blip r:embed="rId25"/>
                                     <a:stretch>
                                       <a:fillRect/>
                                     </a:stretch>
@@ -6729,143 +7029,6 @@
                           <w:cs/>
                         </w:rPr>
                         <w:t>ผศ. ดร.สายยัญ  สายยศ</w:t>
-                      </w:r>
-                    </w:p>
-                  </w:txbxContent>
-                </v:textbox>
-                <w10:wrap anchorx="margin"/>
-              </v:rect>
-            </w:pict>
-          </mc:Fallback>
-        </mc:AlternateContent>
-      </w:r>
-      <w:r>
-        <w:rPr>
-          <w:rFonts w:hint="cs"/>
-          <w:noProof/>
-          <w:lang w:val="th-TH"/>
-        </w:rPr>
-        <mc:AlternateContent>
-          <mc:Choice Requires="wps">
-            <w:drawing>
-              <wp:anchor distT="0" distB="0" distL="114300" distR="114300" simplePos="0" relativeHeight="251631104" behindDoc="0" locked="0" layoutInCell="1" allowOverlap="1" wp14:anchorId="3B01788E" wp14:editId="7C70BDD9">
-                <wp:simplePos x="0" y="0"/>
-                <wp:positionH relativeFrom="margin">
-                  <wp:posOffset>-1052195</wp:posOffset>
-                </wp:positionH>
-                <wp:positionV relativeFrom="paragraph">
-                  <wp:posOffset>-918210</wp:posOffset>
-                </wp:positionV>
-                <wp:extent cx="7835900" cy="355600"/>
-                <wp:effectExtent l="0" t="0" r="0" b="0"/>
-                <wp:wrapNone/>
-                <wp:docPr id="2186416" name="สี่เหลี่ยมผืนผ้า 1"/>
-                <wp:cNvGraphicFramePr/>
-                <a:graphic xmlns:a="http://schemas.openxmlformats.org/drawingml/2006/main">
-                  <a:graphicData uri="http://schemas.microsoft.com/office/word/2010/wordprocessingShape">
-                    <wps:wsp>
-                      <wps:cNvSpPr/>
-                      <wps:spPr>
-                        <a:xfrm>
-                          <a:off x="0" y="0"/>
-                          <a:ext cx="7835900" cy="355600"/>
-                        </a:xfrm>
-                        <a:prstGeom prst="rect">
-                          <a:avLst/>
-                        </a:prstGeom>
-                        <a:ln>
-                          <a:noFill/>
-                        </a:ln>
-                      </wps:spPr>
-                      <wps:style>
-                        <a:lnRef idx="2">
-                          <a:schemeClr val="accent1">
-                            <a:shade val="15000"/>
-                          </a:schemeClr>
-                        </a:lnRef>
-                        <a:fillRef idx="1">
-                          <a:schemeClr val="accent1"/>
-                        </a:fillRef>
-                        <a:effectRef idx="0">
-                          <a:schemeClr val="accent1"/>
-                        </a:effectRef>
-                        <a:fontRef idx="minor">
-                          <a:schemeClr val="lt1"/>
-                        </a:fontRef>
-                      </wps:style>
-                      <wps:txbx>
-                        <w:txbxContent>
-                          <w:p>
-                            <w:pPr>
-                              <w:jc w:val="center"/>
-                              <w:rPr>
-                                <w:rFonts w:ascii="TH Sarabun New" w:hAnsi="TH Sarabun New" w:cs="TH Sarabun New"/>
-                                <w:szCs w:val="24"/>
-                                <w:cs/>
-                              </w:rPr>
-                            </w:pPr>
-                            <w:r>
-                              <w:rPr>
-                                <w:rFonts w:ascii="TH Sarabun New" w:hAnsi="TH Sarabun New" w:cs="TH Sarabun New"/>
-                                <w:szCs w:val="24"/>
-                              </w:rPr>
-                              <w:t xml:space="preserve">SC361002 </w:t>
-                            </w:r>
-                            <w:r>
-                              <w:rPr>
-                                <w:rFonts w:ascii="TH Sarabun New" w:hAnsi="TH Sarabun New" w:cs="TH Sarabun New" w:hint="cs"/>
-                                <w:szCs w:val="24"/>
-                                <w:cs/>
-                              </w:rPr>
-                              <w:t>การเขียนโปรแกรมเชิงโครงสร้างสำหรับเทคโนโลยีสารสนเทศ</w:t>
-                            </w:r>
-                          </w:p>
-                        </w:txbxContent>
-                      </wps:txbx>
-                      <wps:bodyPr rot="0" spcFirstLastPara="0" vertOverflow="overflow" horzOverflow="overflow" vert="horz" wrap="square" lIns="91440" tIns="45720" rIns="91440" bIns="45720" numCol="1" spcCol="0" rtlCol="0" fromWordArt="0" anchor="ctr" anchorCtr="0" forceAA="0" compatLnSpc="1">
-                        <a:prstTxWarp prst="textNoShape">
-                          <a:avLst/>
-                        </a:prstTxWarp>
-                        <a:noAutofit/>
-                      </wps:bodyPr>
-                    </wps:wsp>
-                  </a:graphicData>
-                </a:graphic>
-                <wp14:sizeRelH relativeFrom="margin">
-                  <wp14:pctWidth>0</wp14:pctWidth>
-                </wp14:sizeRelH>
-              </wp:anchor>
-            </w:drawing>
-          </mc:Choice>
-          <mc:Fallback>
-            <w:pict>
-              <v:rect w14:anchorId="3B01788E" id="_x0000_s1060" style="position:absolute;margin-left:-82.85pt;margin-top:-72.3pt;width:617pt;height:28pt;z-index:251631104;visibility:visible;mso-wrap-style:square;mso-width-percent:0;mso-wrap-distance-left:9pt;mso-wrap-distance-top:0;mso-wrap-distance-right:9pt;mso-wrap-distance-bottom:0;mso-position-horizontal:absolute;mso-position-horizontal-relative:margin;mso-position-vertical:absolute;mso-position-vertical-relative:text;mso-width-percent:0;mso-width-relative:margin;v-text-anchor:middle" o:gfxdata="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" fillcolor="#99cb38 [3204]" stroked="f" strokeweight="1.5pt">
-                <v:stroke endcap="round"/>
-                <v:textbox>
-                  <w:txbxContent>
-                    <w:p>
-                      <w:pPr>
-                        <w:jc w:val="center"/>
-                        <w:rPr>
-                          <w:rFonts w:ascii="TH Sarabun New" w:hAnsi="TH Sarabun New" w:cs="TH Sarabun New"/>
-                          <w:szCs w:val="24"/>
-                          <w:cs/>
-                        </w:rPr>
-                      </w:pPr>
-                      <w:r>
-                        <w:rPr>
-                          <w:rFonts w:ascii="TH Sarabun New" w:hAnsi="TH Sarabun New" w:cs="TH Sarabun New"/>
-                          <w:szCs w:val="24"/>
-                        </w:rPr>
-                        <w:t xml:space="preserve">SC361002 </w:t>
-                      </w:r>
-                      <w:r>
-                        <w:rPr>
-                          <w:rFonts w:ascii="TH Sarabun New" w:hAnsi="TH Sarabun New" w:cs="TH Sarabun New" w:hint="cs"/>
-                          <w:szCs w:val="24"/>
-                          <w:cs/>
-                        </w:rPr>
-                        <w:t>การเขียนโปรแกรมเชิงโครงสร้างสำหรับเทคโนโลยีสารสนเทศ</w:t>
                       </w:r>
                     </w:p>
                   </w:txbxContent>

</xml_diff>